<commit_message>
Registro de Avance Sprint 2
</commit_message>
<xml_diff>
--- a/TP2._E8_S1_Registro_de_Avance_Sprint_2.docx
+++ b/TP2._E8_S1_Registro_de_Avance_Sprint_2.docx
@@ -7,22 +7,11 @@
         <w:pStyle w:val="Title"/>
       </w:pPr>
       <w:r>
-        <w:t>Registro Diario de Avances</w:t>
+        <w:t xml:space="preserve">Registro Diario de Avances – Sprint 1 </w:t>
       </w:r>
-      <w:r>
-        <w:t xml:space="preserve"> </w:t>
-      </w:r>
-      <w:r>
-        <w:t>– Sprint 1</w:t>
-      </w:r>
-      <w:r>
-        <w:t xml:space="preserve"> </w:t>
-      </w:r>
-      <w:proofErr w:type="spellStart"/>
       <w:r>
         <w:t>Nutrigym</w:t>
       </w:r>
-      <w:proofErr w:type="spellEnd"/>
     </w:p>
     <w:p>
       <w:pPr>
@@ -90,7 +79,6 @@
         </w:rPr>
         <w:t xml:space="preserve"> </w:t>
       </w:r>
-      <w:proofErr w:type="spellStart"/>
       <w:r>
         <w:rPr>
           <w:rFonts w:asciiTheme="majorHAnsi" w:eastAsia="Times New Roman" w:hAnsiTheme="majorHAnsi" w:cstheme="majorHAnsi"/>
@@ -99,18 +87,7 @@
           <w:szCs w:val="24"/>
           <w:lang w:eastAsia="es-PE"/>
         </w:rPr>
-        <w:t>Benjamin</w:t>
-      </w:r>
-      <w:proofErr w:type="spellEnd"/>
-      <w:r>
-        <w:rPr>
-          <w:rFonts w:asciiTheme="majorHAnsi" w:eastAsia="Times New Roman" w:hAnsiTheme="majorHAnsi" w:cstheme="majorHAnsi"/>
-          <w:bCs/>
-          <w:sz w:val="24"/>
-          <w:szCs w:val="24"/>
-          <w:lang w:eastAsia="es-PE"/>
-        </w:rPr>
-        <w:t xml:space="preserve"> Miranda Quispe</w:t>
+        <w:t>Benjamin Miranda Quispe</w:t>
       </w:r>
     </w:p>
     <w:p>
@@ -154,27 +131,7 @@
           <w:sz w:val="24"/>
           <w:szCs w:val="24"/>
         </w:rPr>
-        <w:t xml:space="preserve">John Manuel </w:t>
-      </w:r>
-      <w:proofErr w:type="spellStart"/>
-      <w:r>
-        <w:rPr>
-          <w:rFonts w:asciiTheme="majorHAnsi" w:hAnsiTheme="majorHAnsi" w:cstheme="majorHAnsi"/>
-          <w:color w:val="000000"/>
-          <w:sz w:val="24"/>
-          <w:szCs w:val="24"/>
-        </w:rPr>
-        <w:t>Villagarcia</w:t>
-      </w:r>
-      <w:proofErr w:type="spellEnd"/>
-      <w:r>
-        <w:rPr>
-          <w:rFonts w:asciiTheme="majorHAnsi" w:hAnsiTheme="majorHAnsi" w:cstheme="majorHAnsi"/>
-          <w:color w:val="000000"/>
-          <w:sz w:val="24"/>
-          <w:szCs w:val="24"/>
-        </w:rPr>
-        <w:t xml:space="preserve"> Mendoza</w:t>
+        <w:t>John Manuel Villagarcia Mendoza</w:t>
       </w:r>
     </w:p>
     <w:p>
@@ -189,7 +146,6 @@
           <w:lang w:eastAsia="es-PE"/>
         </w:rPr>
       </w:pPr>
-      <w:proofErr w:type="spellStart"/>
       <w:r>
         <w:rPr>
           <w:rFonts w:asciiTheme="majorHAnsi" w:eastAsia="Times New Roman" w:hAnsiTheme="majorHAnsi" w:cstheme="majorHAnsi"/>
@@ -198,40 +154,7 @@
           <w:szCs w:val="24"/>
           <w:lang w:eastAsia="es-PE"/>
         </w:rPr>
-        <w:t>Victor</w:t>
-      </w:r>
-      <w:proofErr w:type="spellEnd"/>
-      <w:r>
-        <w:rPr>
-          <w:rFonts w:asciiTheme="majorHAnsi" w:eastAsia="Times New Roman" w:hAnsiTheme="majorHAnsi" w:cstheme="majorHAnsi"/>
-          <w:bCs/>
-          <w:sz w:val="24"/>
-          <w:szCs w:val="24"/>
-          <w:lang w:eastAsia="es-PE"/>
-        </w:rPr>
-        <w:t xml:space="preserve"> Fernando </w:t>
-      </w:r>
-      <w:proofErr w:type="spellStart"/>
-      <w:r>
-        <w:rPr>
-          <w:rFonts w:asciiTheme="majorHAnsi" w:eastAsia="Times New Roman" w:hAnsiTheme="majorHAnsi" w:cstheme="majorHAnsi"/>
-          <w:bCs/>
-          <w:sz w:val="24"/>
-          <w:szCs w:val="24"/>
-          <w:lang w:eastAsia="es-PE"/>
-        </w:rPr>
-        <w:t>Masias</w:t>
-      </w:r>
-      <w:proofErr w:type="spellEnd"/>
-      <w:r>
-        <w:rPr>
-          <w:rFonts w:asciiTheme="majorHAnsi" w:eastAsia="Times New Roman" w:hAnsiTheme="majorHAnsi" w:cstheme="majorHAnsi"/>
-          <w:bCs/>
-          <w:sz w:val="24"/>
-          <w:szCs w:val="24"/>
-          <w:lang w:eastAsia="es-PE"/>
-        </w:rPr>
-        <w:t xml:space="preserve"> Baca</w:t>
+        <w:t>Victor Fernando Masias Baca</w:t>
       </w:r>
     </w:p>
     <w:p>
@@ -285,10 +208,7 @@
         <w:pStyle w:val="Heading1"/>
       </w:pPr>
       <w:r>
-        <w:t xml:space="preserve">1. </w:t>
-      </w:r>
-      <w:r>
-        <w:t>Introducción</w:t>
+        <w:t>1. Introducción</w:t>
       </w:r>
     </w:p>
     <w:p>
@@ -299,23 +219,7 @@
         <w:t xml:space="preserve">Este documento </w:t>
       </w:r>
       <w:r>
-        <w:t xml:space="preserve">se </w:t>
-      </w:r>
-      <w:proofErr w:type="gramStart"/>
-      <w:r>
-        <w:t>evidenciara</w:t>
-      </w:r>
-      <w:proofErr w:type="gramEnd"/>
-      <w:r>
-        <w:t xml:space="preserve"> todo el proceso y desarrollo del sistema </w:t>
-      </w:r>
-      <w:proofErr w:type="spellStart"/>
-      <w:r>
-        <w:t>NutryGym</w:t>
-      </w:r>
-      <w:proofErr w:type="spellEnd"/>
-      <w:r>
-        <w:t xml:space="preserve"> específicamente del Sprint 1. </w:t>
+        <w:t xml:space="preserve">se evidenciara todo el proceso y desarrollo del sistema NutryGym específicamente del Sprint 1. </w:t>
       </w:r>
     </w:p>
     <w:p>
@@ -323,10 +227,7 @@
         <w:pStyle w:val="Heading1"/>
       </w:pPr>
       <w:r>
-        <w:t xml:space="preserve">2. </w:t>
-      </w:r>
-      <w:r>
-        <w:t>Lineamientos de Diseño</w:t>
+        <w:t>2. Lineamientos de Diseño</w:t>
       </w:r>
     </w:p>
     <w:p>
@@ -336,11 +237,9 @@
       <w:r>
         <w:t xml:space="preserve">Desarrollar una primera versión funcional de la aplicación </w:t>
       </w:r>
-      <w:proofErr w:type="spellStart"/>
       <w:r>
         <w:t>NutriGym</w:t>
       </w:r>
-      <w:proofErr w:type="spellEnd"/>
       <w:r>
         <w:t xml:space="preserve"> que permita a los usuarios:</w:t>
       </w:r>
@@ -366,13 +265,8 @@
         </w:numPr>
       </w:pPr>
       <w:r>
-        <w:t xml:space="preserve">Asignar roles para el ingreso a los </w:t>
+        <w:t>Asignar roles para el ingreso a los dashboards</w:t>
       </w:r>
-      <w:proofErr w:type="spellStart"/>
-      <w:r>
-        <w:t>dashboards</w:t>
-      </w:r>
-      <w:proofErr w:type="spellEnd"/>
     </w:p>
     <w:p>
       <w:pPr>
@@ -403,10 +297,7 @@
         <w:pStyle w:val="Heading1"/>
       </w:pPr>
       <w:r>
-        <w:t xml:space="preserve">3. </w:t>
-      </w:r>
-      <w:r>
-        <w:t>Historias de Usuario y Tareas</w:t>
+        <w:t>3. Historias de Usuario y Tareas</w:t>
       </w:r>
     </w:p>
     <w:tbl>
@@ -1478,19 +1369,7 @@
         <w:rPr>
           <w:lang w:val="en-US"/>
         </w:rPr>
-        <w:t>6</w:t>
-      </w:r>
-      <w:r>
-        <w:rPr>
-          <w:lang w:val="en-US"/>
-        </w:rPr>
-        <w:t xml:space="preserve">. </w:t>
-      </w:r>
-      <w:r>
-        <w:rPr>
-          <w:lang w:val="en-US"/>
-        </w:rPr>
-        <w:t>Burndown Chart</w:t>
+        <w:t>6. Burndown Chart</w:t>
       </w:r>
     </w:p>
     <w:tbl>
@@ -1607,14 +1486,7 @@
                 <w:rFonts w:ascii="Aptos Narrow" w:eastAsia="Times New Roman" w:hAnsi="Aptos Narrow" w:cs="Times New Roman"/>
                 <w:lang w:eastAsia="es-PE"/>
               </w:rPr>
-              <w:t>0</w:t>
-            </w:r>
-            <w:r>
-              <w:rPr>
-                <w:rFonts w:ascii="Aptos Narrow" w:eastAsia="Times New Roman" w:hAnsi="Aptos Narrow" w:cs="Times New Roman"/>
-                <w:lang w:eastAsia="es-PE"/>
-              </w:rPr>
-              <w:t>4</w:t>
+              <w:t>04</w:t>
             </w:r>
             <w:r>
               <w:rPr>
@@ -1659,14 +1531,7 @@
                 <w:rFonts w:ascii="Aptos Narrow" w:eastAsia="Times New Roman" w:hAnsi="Aptos Narrow" w:cs="Times New Roman"/>
                 <w:lang w:eastAsia="es-PE"/>
               </w:rPr>
-              <w:t>0</w:t>
-            </w:r>
-            <w:r>
-              <w:rPr>
-                <w:rFonts w:ascii="Aptos Narrow" w:eastAsia="Times New Roman" w:hAnsi="Aptos Narrow" w:cs="Times New Roman"/>
-                <w:lang w:eastAsia="es-PE"/>
-              </w:rPr>
-              <w:t>6</w:t>
+              <w:t>06</w:t>
             </w:r>
             <w:r>
               <w:rPr>
@@ -2571,7 +2436,7 @@
         </w:rPr>
         <w:lastRenderedPageBreak/>
         <w:drawing>
-          <wp:inline distT="0" distB="0" distL="0" distR="0" wp14:anchorId="12350478" wp14:editId="2CF52BAD">
+          <wp:inline distT="0" distB="0" distL="0" distR="0" wp14:anchorId="00049614" wp14:editId="4AFE2C65">
             <wp:extent cx="5400040" cy="3150235"/>
             <wp:effectExtent l="0" t="0" r="10160" b="12065"/>
             <wp:docPr id="10" name="Chart 10"/>
@@ -2612,12 +2477,7 @@
         <w:pStyle w:val="Heading1"/>
       </w:pPr>
       <w:r>
-        <w:t>6. Análisis d</w:t>
-      </w:r>
-      <w:bookmarkStart w:id="0" w:name="_GoBack"/>
-      <w:bookmarkEnd w:id="0"/>
-      <w:r>
-        <w:t>el Sprint</w:t>
+        <w:t>6. Análisis del Sprint</w:t>
       </w:r>
     </w:p>
     <w:p>
@@ -2704,47 +2564,7 @@
           <w:szCs w:val="24"/>
           <w:lang w:eastAsia="es-PE"/>
         </w:rPr>
-        <w:t xml:space="preserve">Se validan los resultados </w:t>
-      </w:r>
-      <w:proofErr w:type="spellStart"/>
-      <w:r>
-        <w:rPr>
-          <w:rFonts w:ascii="Times New Roman" w:eastAsia="Times New Roman" w:hAnsi="Times New Roman" w:cs="Times New Roman"/>
-          <w:sz w:val="24"/>
-          <w:szCs w:val="24"/>
-          <w:lang w:eastAsia="es-PE"/>
-        </w:rPr>
-        <w:t>mendiante</w:t>
-      </w:r>
-      <w:proofErr w:type="spellEnd"/>
-      <w:r>
-        <w:rPr>
-          <w:rFonts w:ascii="Times New Roman" w:eastAsia="Times New Roman" w:hAnsi="Times New Roman" w:cs="Times New Roman"/>
-          <w:sz w:val="24"/>
-          <w:szCs w:val="24"/>
-          <w:lang w:eastAsia="es-PE"/>
-        </w:rPr>
-        <w:t xml:space="preserve"> </w:t>
-      </w:r>
-      <w:proofErr w:type="spellStart"/>
-      <w:r>
-        <w:rPr>
-          <w:rFonts w:ascii="Times New Roman" w:eastAsia="Times New Roman" w:hAnsi="Times New Roman" w:cs="Times New Roman"/>
-          <w:sz w:val="24"/>
-          <w:szCs w:val="24"/>
-          <w:lang w:eastAsia="es-PE"/>
-        </w:rPr>
-        <w:t>modals</w:t>
-      </w:r>
-      <w:proofErr w:type="spellEnd"/>
-      <w:r>
-        <w:rPr>
-          <w:rFonts w:ascii="Times New Roman" w:eastAsia="Times New Roman" w:hAnsi="Times New Roman" w:cs="Times New Roman"/>
-          <w:sz w:val="24"/>
-          <w:szCs w:val="24"/>
-          <w:lang w:eastAsia="es-PE"/>
-        </w:rPr>
-        <w:t xml:space="preserve"> </w:t>
+        <w:t xml:space="preserve">Se validan los resultados mendiante modals </w:t>
       </w:r>
     </w:p>
     <w:p>
@@ -2770,47 +2590,7 @@
           <w:szCs w:val="24"/>
           <w:lang w:eastAsia="es-PE"/>
         </w:rPr>
-        <w:t xml:space="preserve">Se usa </w:t>
-      </w:r>
-      <w:proofErr w:type="spellStart"/>
-      <w:r>
-        <w:rPr>
-          <w:rFonts w:ascii="Times New Roman" w:eastAsia="Times New Roman" w:hAnsi="Times New Roman" w:cs="Times New Roman"/>
-          <w:sz w:val="24"/>
-          <w:szCs w:val="24"/>
-          <w:lang w:eastAsia="es-PE"/>
-        </w:rPr>
-        <w:t>alpine</w:t>
-      </w:r>
-      <w:proofErr w:type="spellEnd"/>
-      <w:r>
-        <w:rPr>
-          <w:rFonts w:ascii="Times New Roman" w:eastAsia="Times New Roman" w:hAnsi="Times New Roman" w:cs="Times New Roman"/>
-          <w:sz w:val="24"/>
-          <w:szCs w:val="24"/>
-          <w:lang w:eastAsia="es-PE"/>
-        </w:rPr>
-        <w:t xml:space="preserve"> </w:t>
-      </w:r>
-      <w:proofErr w:type="spellStart"/>
-      <w:r>
-        <w:rPr>
-          <w:rFonts w:ascii="Times New Roman" w:eastAsia="Times New Roman" w:hAnsi="Times New Roman" w:cs="Times New Roman"/>
-          <w:sz w:val="24"/>
-          <w:szCs w:val="24"/>
-          <w:lang w:eastAsia="es-PE"/>
-        </w:rPr>
-        <w:t>Js</w:t>
-      </w:r>
-      <w:proofErr w:type="spellEnd"/>
-      <w:r>
-        <w:rPr>
-          <w:rFonts w:ascii="Times New Roman" w:eastAsia="Times New Roman" w:hAnsi="Times New Roman" w:cs="Times New Roman"/>
-          <w:sz w:val="24"/>
-          <w:szCs w:val="24"/>
-          <w:lang w:eastAsia="es-PE"/>
-        </w:rPr>
-        <w:t xml:space="preserve"> para el dinamismo de los botones </w:t>
+        <w:t xml:space="preserve">Se usa alpine Js para el dinamismo de los botones </w:t>
       </w:r>
     </w:p>
     <w:p>
@@ -2836,47 +2616,7 @@
           <w:szCs w:val="24"/>
           <w:lang w:eastAsia="es-PE"/>
         </w:rPr>
-        <w:t xml:space="preserve">Se presenta </w:t>
-      </w:r>
-      <w:proofErr w:type="spellStart"/>
-      <w:r>
-        <w:rPr>
-          <w:rFonts w:ascii="Times New Roman" w:eastAsia="Times New Roman" w:hAnsi="Times New Roman" w:cs="Times New Roman"/>
-          <w:sz w:val="24"/>
-          <w:szCs w:val="24"/>
-          <w:lang w:eastAsia="es-PE"/>
-        </w:rPr>
-        <w:t>npm</w:t>
-      </w:r>
-      <w:proofErr w:type="spellEnd"/>
-      <w:r>
-        <w:rPr>
-          <w:rFonts w:ascii="Times New Roman" w:eastAsia="Times New Roman" w:hAnsi="Times New Roman" w:cs="Times New Roman"/>
-          <w:sz w:val="24"/>
-          <w:szCs w:val="24"/>
-          <w:lang w:eastAsia="es-PE"/>
-        </w:rPr>
-        <w:t xml:space="preserve"> run </w:t>
-      </w:r>
-      <w:proofErr w:type="spellStart"/>
-      <w:r>
-        <w:rPr>
-          <w:rFonts w:ascii="Times New Roman" w:eastAsia="Times New Roman" w:hAnsi="Times New Roman" w:cs="Times New Roman"/>
-          <w:sz w:val="24"/>
-          <w:szCs w:val="24"/>
-          <w:lang w:eastAsia="es-PE"/>
-        </w:rPr>
-        <w:t>dev</w:t>
-      </w:r>
-      <w:proofErr w:type="spellEnd"/>
-      <w:r>
-        <w:rPr>
-          <w:rFonts w:ascii="Times New Roman" w:eastAsia="Times New Roman" w:hAnsi="Times New Roman" w:cs="Times New Roman"/>
-          <w:sz w:val="24"/>
-          <w:szCs w:val="24"/>
-          <w:lang w:eastAsia="es-PE"/>
-        </w:rPr>
-        <w:t xml:space="preserve"> para el desarrollo y actualización de cambios.</w:t>
+        <w:t>Se presenta npm run dev para el desarrollo y actualización de cambios.</w:t>
       </w:r>
     </w:p>
     <w:p>
@@ -2914,27 +2654,7 @@
           <w:szCs w:val="24"/>
           <w:lang w:eastAsia="es-PE"/>
         </w:rPr>
-        <w:t xml:space="preserve">demoro más tiempo del que debía y </w:t>
-      </w:r>
-      <w:proofErr w:type="spellStart"/>
-      <w:r>
-        <w:rPr>
-          <w:rFonts w:ascii="Times New Roman" w:eastAsia="Times New Roman" w:hAnsi="Times New Roman" w:cs="Times New Roman"/>
-          <w:sz w:val="24"/>
-          <w:szCs w:val="24"/>
-          <w:lang w:eastAsia="es-PE"/>
-        </w:rPr>
-        <w:t>esta</w:t>
-      </w:r>
-      <w:proofErr w:type="spellEnd"/>
-      <w:r>
-        <w:rPr>
-          <w:rFonts w:ascii="Times New Roman" w:eastAsia="Times New Roman" w:hAnsi="Times New Roman" w:cs="Times New Roman"/>
-          <w:sz w:val="24"/>
-          <w:szCs w:val="24"/>
-          <w:lang w:eastAsia="es-PE"/>
-        </w:rPr>
-        <w:t xml:space="preserve"> en proceso de desarrollo sin embargo la seguridad que tiene y el diseño que presenta son potentes y todos verificados. </w:t>
+        <w:t xml:space="preserve">demoro más tiempo del que debía y esta en proceso de desarrollo sin embargo la seguridad que tiene y el diseño que presenta son potentes y todos verificados. </w:t>
       </w:r>
     </w:p>
     <w:p>
@@ -2948,6 +2668,21 @@
           <w:lang w:eastAsia="es-PE"/>
         </w:rPr>
       </w:pPr>
+    </w:p>
+    <w:p/>
+    <w:p>
+      <w:pPr>
+        <w:spacing w:before="100" w:beforeAutospacing="1" w:after="100" w:afterAutospacing="1" w:line="240" w:lineRule="auto"/>
+        <w:jc w:val="both"/>
+        <w:rPr>
+          <w:rFonts w:ascii="Times New Roman" w:eastAsia="Times New Roman" w:hAnsi="Times New Roman" w:cs="Times New Roman"/>
+          <w:sz w:val="24"/>
+          <w:szCs w:val="24"/>
+          <w:lang w:eastAsia="es-PE"/>
+        </w:rPr>
+      </w:pPr>
+      <w:bookmarkStart w:id="0" w:name="_GoBack"/>
+      <w:bookmarkEnd w:id="0"/>
     </w:p>
     <w:sectPr>
       <w:pgSz w:w="11906" w:h="16838"/>
@@ -7117,6 +6852,20 @@
       <w:u w:val="single"/>
     </w:rPr>
   </w:style>
+  <w:style w:type="paragraph" w:customStyle="1" w:styleId="msonormal0">
+    <w:name w:val="msonormal"/>
+    <w:basedOn w:val="Normal"/>
+    <w:rsid w:val="008F483B"/>
+    <w:pPr>
+      <w:spacing w:before="100" w:beforeAutospacing="1" w:after="100" w:afterAutospacing="1" w:line="240" w:lineRule="auto"/>
+    </w:pPr>
+    <w:rPr>
+      <w:rFonts w:ascii="Times New Roman" w:eastAsia="Times New Roman" w:hAnsi="Times New Roman" w:cs="Times New Roman"/>
+      <w:sz w:val="24"/>
+      <w:szCs w:val="24"/>
+      <w:lang w:eastAsia="es-PE"/>
+    </w:rPr>
+  </w:style>
 </w:styles>
 </file>
 
@@ -7276,7 +7025,7 @@
           <c:smooth val="0"/>
           <c:extLst>
             <c:ext xmlns:c16="http://schemas.microsoft.com/office/drawing/2014/chart" uri="{C3380CC4-5D6E-409C-BE32-E72D297353CC}">
-              <c16:uniqueId val="{00000000-33FC-48DD-8A29-B911BA5BD5AD}"/>
+              <c16:uniqueId val="{00000000-E9A1-4561-90B6-92DEF73A9E99}"/>
             </c:ext>
           </c:extLst>
         </c:ser>
@@ -7356,7 +7105,7 @@
           <c:smooth val="0"/>
           <c:extLst>
             <c:ext xmlns:c16="http://schemas.microsoft.com/office/drawing/2014/chart" uri="{C3380CC4-5D6E-409C-BE32-E72D297353CC}">
-              <c16:uniqueId val="{00000001-33FC-48DD-8A29-B911BA5BD5AD}"/>
+              <c16:uniqueId val="{00000001-E9A1-4561-90B6-92DEF73A9E99}"/>
             </c:ext>
           </c:extLst>
         </c:ser>
@@ -8384,7 +8133,7 @@
 </file>
 
 <file path=customXml/itemProps1.xml><?xml version="1.0" encoding="utf-8"?>
-<ds:datastoreItem xmlns:ds="http://schemas.openxmlformats.org/officeDocument/2006/customXml" ds:itemID="{B64691E0-12EE-4659-B523-0D75A0ED0186}">
+<ds:datastoreItem xmlns:ds="http://schemas.openxmlformats.org/officeDocument/2006/customXml" ds:itemID="{A6CEC1AE-42A1-4BDB-ACD4-8C92D8A42950}">
   <ds:schemaRefs>
     <ds:schemaRef ds:uri="http://schemas.openxmlformats.org/officeDocument/2006/bibliography"/>
   </ds:schemaRefs>

</xml_diff>